<commit_message>
fix minor bugs and add team name in template
</commit_message>
<xml_diff>
--- a/dse511_final_report.docx
+++ b/dse511_final_report.docx
@@ -42,6 +42,48 @@
           <w:szCs w:val="32"/>
         </w:rPr>
         <w:t>Report</w:t>
+      </w:r>
+    </w:p>
+    <w:p>
+      <w:pPr>
+        <w:jc w:val="center"/>
+        <w:rPr>
+          <w:rFonts w:cs="Times New Roman"/>
+          <w:b/>
+          <w:bCs/>
+          <w:sz w:val="28"/>
+          <w:szCs w:val="28"/>
+        </w:rPr>
+      </w:pPr>
+      <w:r>
+        <w:rPr>
+          <w:rFonts w:cs="Times New Roman"/>
+          <w:b/>
+          <w:bCs/>
+          <w:sz w:val="28"/>
+          <w:szCs w:val="28"/>
+        </w:rPr>
+        <w:t>L</w:t>
+      </w:r>
+      <w:r>
+        <w:rPr>
+          <w:rFonts w:cs="Times New Roman" w:hint="eastAsia"/>
+          <w:b/>
+          <w:bCs/>
+          <w:sz w:val="28"/>
+          <w:szCs w:val="28"/>
+        </w:rPr>
+        <w:t>an</w:t>
+      </w:r>
+      <w:r>
+        <w:rPr>
+          <w:rFonts w:cs="Times New Roman"/>
+          <w:b/>
+          <w:bCs/>
+          <w:sz w:val="28"/>
+          <w:szCs w:val="28"/>
+        </w:rPr>
+        <w:t>caster Barnstormers:</w:t>
       </w:r>
     </w:p>
     <w:p>

</xml_diff>